<commit_message>
mysql backup and restore commands
</commit_message>
<xml_diff>
--- a/Java FSD Notes.docx
+++ b/Java FSD Notes.docx
@@ -600,16 +600,8 @@
         <w:rPr>
           <w:highlight w:val="yellow"/>
         </w:rPr>
-        <w:t xml:space="preserve">git </w:t>
-      </w:r>
-      <w:proofErr w:type="gramStart"/>
-      <w:r>
-        <w:rPr>
-          <w:highlight w:val="yellow"/>
-        </w:rPr>
-        <w:t>init :</w:t>
-      </w:r>
-      <w:proofErr w:type="gramEnd"/>
+        <w:t>git init :</w:t>
+      </w:r>
       <w:r>
         <w:t xml:space="preserve"> It initializes the folder as a git repository so that it can track the changes.</w:t>
       </w:r>
@@ -923,21 +915,7 @@
         <w:rPr>
           <w:highlight w:val="yellow"/>
         </w:rPr>
-        <w:t xml:space="preserve">How does git </w:t>
-      </w:r>
-      <w:proofErr w:type="gramStart"/>
-      <w:r>
-        <w:rPr>
-          <w:highlight w:val="yellow"/>
-        </w:rPr>
-        <w:t>knows</w:t>
-      </w:r>
-      <w:proofErr w:type="gramEnd"/>
-      <w:r>
-        <w:rPr>
-          <w:highlight w:val="yellow"/>
-        </w:rPr>
-        <w:t xml:space="preserve"> what files to pull </w:t>
+        <w:t xml:space="preserve">How does git knows what files to pull </w:t>
       </w:r>
       <w:r>
         <w:rPr>
@@ -1055,23 +1033,7 @@
         </w:numPr>
       </w:pPr>
       <w:r>
-        <w:t xml:space="preserve">git config --global </w:t>
-      </w:r>
-      <w:proofErr w:type="gramStart"/>
-      <w:r>
-        <w:t>user.email</w:t>
-      </w:r>
-      <w:proofErr w:type="gramEnd"/>
-      <w:r>
-        <w:t xml:space="preserve"> “</w:t>
-      </w:r>
-      <w:proofErr w:type="spellStart"/>
-      <w:r>
-        <w:t>emailid</w:t>
-      </w:r>
-      <w:proofErr w:type="spellEnd"/>
-      <w:r>
-        <w:t>”</w:t>
+        <w:t>git config --global user.email “emailid”</w:t>
       </w:r>
     </w:p>
     <w:p>
@@ -1119,15 +1081,7 @@
         </w:numPr>
       </w:pPr>
       <w:r>
-        <w:t xml:space="preserve">git </w:t>
-      </w:r>
-      <w:proofErr w:type="gramStart"/>
-      <w:r>
-        <w:t>pull</w:t>
-      </w:r>
-      <w:proofErr w:type="gramEnd"/>
-      <w:r>
-        <w:t xml:space="preserve"> </w:t>
+        <w:t xml:space="preserve">git pull </w:t>
       </w:r>
     </w:p>
     <w:p>
@@ -1495,23 +1449,7 @@
         </w:numPr>
       </w:pPr>
       <w:r>
-        <w:t xml:space="preserve">If the changes </w:t>
-      </w:r>
-      <w:proofErr w:type="gramStart"/>
-      <w:r>
-        <w:t>doesn’t</w:t>
-      </w:r>
-      <w:proofErr w:type="gramEnd"/>
-      <w:r>
-        <w:t xml:space="preserve"> have </w:t>
-      </w:r>
-      <w:proofErr w:type="gramStart"/>
-      <w:r>
-        <w:t>conflict</w:t>
-      </w:r>
-      <w:proofErr w:type="gramEnd"/>
-      <w:r>
-        <w:t xml:space="preserve"> it can be merged successfully else it will be rejected</w:t>
+        <w:t>If the changes doesn’t have conflict it can be merged successfully else it will be rejected</w:t>
       </w:r>
     </w:p>
     <w:p>
@@ -1531,15 +1469,7 @@
         <w:ind w:left="0" w:firstLine="0"/>
       </w:pPr>
       <w:r>
-        <w:t xml:space="preserve">Create </w:t>
-      </w:r>
-      <w:proofErr w:type="gramStart"/>
-      <w:r>
-        <w:t>a 2 folders</w:t>
-      </w:r>
-      <w:proofErr w:type="gramEnd"/>
-      <w:r>
-        <w:t xml:space="preserve"> </w:t>
+        <w:t xml:space="preserve">Create a 2 folders </w:t>
       </w:r>
     </w:p>
     <w:p>
@@ -2334,15 +2264,7 @@
         <w:ind w:left="0" w:firstLine="0"/>
       </w:pPr>
       <w:r>
-        <w:t xml:space="preserve">Download MySQL 8 LTS version &amp; </w:t>
-      </w:r>
-      <w:proofErr w:type="gramStart"/>
-      <w:r>
-        <w:t>Install</w:t>
-      </w:r>
-      <w:proofErr w:type="gramEnd"/>
-      <w:r>
-        <w:t xml:space="preserve"> it</w:t>
+        <w:t>Download MySQL 8 LTS version &amp; Install it</w:t>
       </w:r>
       <w:r>
         <w:t>, ensure you install full products</w:t>
@@ -2529,21 +2451,7 @@
         <w:rPr>
           <w:highlight w:val="yellow"/>
         </w:rPr>
-        <w:t xml:space="preserve"> </w:t>
-      </w:r>
-      <w:proofErr w:type="gramStart"/>
-      <w:r>
-        <w:rPr>
-          <w:highlight w:val="yellow"/>
-        </w:rPr>
-        <w:t>get</w:t>
-      </w:r>
-      <w:proofErr w:type="gramEnd"/>
-      <w:r>
-        <w:rPr>
-          <w:highlight w:val="yellow"/>
-        </w:rPr>
-        <w:t xml:space="preserve"> those untracked files using git stash pop</w:t>
+        <w:t xml:space="preserve"> get those untracked files using git stash pop</w:t>
       </w:r>
     </w:p>
     <w:p>
@@ -2780,15 +2688,7 @@
         <w:ind w:left="0" w:firstLine="0"/>
       </w:pPr>
       <w:r>
-        <w:t xml:space="preserve">git </w:t>
-      </w:r>
-      <w:proofErr w:type="gramStart"/>
-      <w:r>
-        <w:t>pull</w:t>
-      </w:r>
-      <w:proofErr w:type="gramEnd"/>
-      <w:r>
-        <w:t xml:space="preserve"> </w:t>
+        <w:t xml:space="preserve">git pull </w:t>
       </w:r>
     </w:p>
     <w:p>
@@ -2920,15 +2820,7 @@
         <w:t xml:space="preserve"> get remote changes without merging the local branch</w:t>
       </w:r>
       <w:r>
-        <w:t xml:space="preserve">, it stores the changes in </w:t>
-      </w:r>
-      <w:proofErr w:type="gramStart"/>
-      <w:r>
-        <w:t>the .git</w:t>
-      </w:r>
-      <w:proofErr w:type="gramEnd"/>
-      <w:r>
-        <w:t xml:space="preserve"> folder </w:t>
+        <w:t xml:space="preserve">, it stores the changes in the .git folder </w:t>
       </w:r>
       <w:r>
         <w:t>so later you can merge, this is a safe way of merging without immediately getting the conflicts, it is not risky</w:t>
@@ -3053,15 +2945,7 @@
         <w:ind w:left="0" w:firstLine="0"/>
       </w:pPr>
       <w:r>
-        <w:t xml:space="preserve">All </w:t>
-      </w:r>
-      <w:proofErr w:type="gramStart"/>
-      <w:r>
-        <w:t>these database</w:t>
-      </w:r>
-      <w:proofErr w:type="gramEnd"/>
-      <w:r>
-        <w:t xml:space="preserve"> understand a language called SQL (Structured Query Language)</w:t>
+        <w:t>All these database understand a language called SQL (Structured Query Language)</w:t>
       </w:r>
     </w:p>
     <w:p>
@@ -3228,6 +3112,9 @@
         <w:ind w:left="0" w:firstLine="0"/>
       </w:pPr>
       <w:r>
+        <w:rPr>
+          <w:noProof/>
+        </w:rPr>
         <w:lastRenderedPageBreak/>
         <w:drawing>
           <wp:inline distT="0" distB="0" distL="0" distR="0" wp14:anchorId="7235B1B6" wp14:editId="10EF8F6D">
@@ -3282,6 +3169,9 @@
         <w:ind w:left="0" w:firstLine="0"/>
       </w:pPr>
       <w:r>
+        <w:rPr>
+          <w:noProof/>
+        </w:rPr>
         <w:drawing>
           <wp:inline distT="0" distB="0" distL="0" distR="0" wp14:anchorId="3AFFC5F6" wp14:editId="5AB803ED">
             <wp:extent cx="5943600" cy="1955800"/>
@@ -3349,13 +3239,8 @@
         <w:ind w:left="0" w:firstLine="0"/>
       </w:pPr>
       <w:r>
-        <w:t xml:space="preserve">table_name can be like employee, customer, loan, profiles and </w:t>
-      </w:r>
-      <w:proofErr w:type="spellStart"/>
-      <w:r>
-        <w:t>etc</w:t>
-      </w:r>
-      <w:proofErr w:type="spellEnd"/>
+        <w:t>table_name can be like employee, customer, loan, profiles and etc</w:t>
+      </w:r>
     </w:p>
     <w:p>
       <w:pPr>
@@ -3374,6 +3259,9 @@
         <w:ind w:left="0" w:firstLine="0"/>
       </w:pPr>
       <w:r>
+        <w:rPr>
+          <w:noProof/>
+        </w:rPr>
         <w:drawing>
           <wp:inline distT="0" distB="0" distL="0" distR="0" wp14:anchorId="2051103E" wp14:editId="6A846E38">
             <wp:extent cx="5943600" cy="429260"/>
@@ -3441,23 +3329,7 @@
         <w:t>Syntax:</w:t>
       </w:r>
       <w:r>
-        <w:t xml:space="preserve"> insert into table_name </w:t>
-      </w:r>
-      <w:proofErr w:type="gramStart"/>
-      <w:r>
-        <w:t>values(</w:t>
-      </w:r>
-      <w:proofErr w:type="gramEnd"/>
-      <w:r>
-        <w:t>v1, v2, v</w:t>
-      </w:r>
-      <w:proofErr w:type="gramStart"/>
-      <w:r>
-        <w:t>3,…</w:t>
-      </w:r>
-      <w:proofErr w:type="gramEnd"/>
-      <w:r>
-        <w:t>)</w:t>
+        <w:t xml:space="preserve"> insert into table_name values(v1, v2, v3,…)</w:t>
       </w:r>
     </w:p>
     <w:p>
@@ -3493,6 +3365,9 @@
         <w:ind w:left="0" w:firstLine="0"/>
       </w:pPr>
       <w:r>
+        <w:rPr>
+          <w:noProof/>
+        </w:rPr>
         <w:drawing>
           <wp:inline distT="0" distB="0" distL="0" distR="0" wp14:anchorId="1C3A1A19" wp14:editId="151BFEBC">
             <wp:extent cx="5943600" cy="957580"/>
@@ -3535,6 +3410,9 @@
         <w:ind w:left="0" w:firstLine="0"/>
       </w:pPr>
       <w:r>
+        <w:rPr>
+          <w:noProof/>
+        </w:rPr>
         <w:lastRenderedPageBreak/>
         <w:drawing>
           <wp:inline distT="0" distB="0" distL="0" distR="0" wp14:anchorId="7C3B0ABC" wp14:editId="7A272BB3">
@@ -3600,13 +3478,8 @@
         <w:ind w:left="0" w:firstLine="0"/>
       </w:pPr>
       <w:r>
-        <w:t xml:space="preserve">alter table table_name add column column_name type, column column_name </w:t>
-      </w:r>
-      <w:proofErr w:type="gramStart"/>
-      <w:r>
-        <w:t>type,…</w:t>
-      </w:r>
-      <w:proofErr w:type="gramEnd"/>
+        <w:t>alter table table_name add column column_name type, column column_name type,…</w:t>
+      </w:r>
     </w:p>
     <w:p>
       <w:pPr>
@@ -3630,15 +3503,7 @@
         <w:ind w:left="0" w:firstLine="0"/>
       </w:pPr>
       <w:r>
-        <w:t xml:space="preserve">alter table users add column phone_no bigint, add column gender </w:t>
-      </w:r>
-      <w:proofErr w:type="gramStart"/>
-      <w:r>
-        <w:t>varchar(</w:t>
-      </w:r>
-      <w:proofErr w:type="gramEnd"/>
-      <w:r>
-        <w:t>6);</w:t>
+        <w:t>alter table users add column phone_no bigint, add column gender varchar(6);</w:t>
       </w:r>
     </w:p>
     <w:p>
@@ -3660,6 +3525,9 @@
         <w:ind w:left="0" w:firstLine="0"/>
       </w:pPr>
       <w:r>
+        <w:rPr>
+          <w:noProof/>
+        </w:rPr>
         <w:lastRenderedPageBreak/>
         <w:drawing>
           <wp:inline distT="0" distB="0" distL="0" distR="0" wp14:anchorId="4D424D05" wp14:editId="19351CFC">
@@ -3787,6 +3655,9 @@
         <w:ind w:left="0" w:firstLine="0"/>
       </w:pPr>
       <w:r>
+        <w:rPr>
+          <w:noProof/>
+        </w:rPr>
         <w:lastRenderedPageBreak/>
         <w:drawing>
           <wp:inline distT="0" distB="0" distL="0" distR="0" wp14:anchorId="63BC2306" wp14:editId="350991F6">
@@ -3917,6 +3788,9 @@
         <w:ind w:left="0" w:firstLine="0"/>
       </w:pPr>
       <w:r>
+        <w:rPr>
+          <w:noProof/>
+        </w:rPr>
         <w:lastRenderedPageBreak/>
         <w:drawing>
           <wp:inline distT="0" distB="0" distL="0" distR="0" wp14:anchorId="2E605243" wp14:editId="67C8D6E4">
@@ -4010,6 +3884,9 @@
         <w:ind w:left="0" w:firstLine="0"/>
       </w:pPr>
       <w:r>
+        <w:rPr>
+          <w:noProof/>
+        </w:rPr>
         <w:drawing>
           <wp:inline distT="0" distB="0" distL="0" distR="0" wp14:anchorId="4AF460DD" wp14:editId="6F8CB97F">
             <wp:extent cx="5943600" cy="2892425"/>
@@ -4064,15 +3941,7 @@
         <w:t>Note:</w:t>
       </w:r>
       <w:r>
-        <w:t xml:space="preserve"> We also have </w:t>
-      </w:r>
-      <w:proofErr w:type="gramStart"/>
-      <w:r>
-        <w:t>delete</w:t>
-      </w:r>
-      <w:proofErr w:type="gramEnd"/>
-      <w:r>
-        <w:t xml:space="preserve"> command, but delete command can delete based on the conditions like one or more records and also delete command can be rolled back</w:t>
+        <w:t xml:space="preserve"> We also have delete command, but delete command can delete based on the conditions like one or more records and also delete command can be rolled back</w:t>
       </w:r>
       <w:r>
         <w:t xml:space="preserve"> i.e., you can undo the delete</w:t>
@@ -4144,6 +4013,9 @@
         <w:ind w:left="0" w:firstLine="0"/>
       </w:pPr>
       <w:r>
+        <w:rPr>
+          <w:noProof/>
+        </w:rPr>
         <w:drawing>
           <wp:inline distT="0" distB="0" distL="0" distR="0" wp14:anchorId="7CB8D67B" wp14:editId="02855F68">
             <wp:extent cx="5943600" cy="1294130"/>
@@ -4205,22 +4077,17 @@
         <w:t>Constraints are the rules that can be applied for a table or a column</w:t>
       </w:r>
       <w:r>
-        <w:t xml:space="preserve">, below are the constraints many </w:t>
-      </w:r>
-      <w:proofErr w:type="gramStart"/>
-      <w:r>
-        <w:t>database</w:t>
-      </w:r>
-      <w:proofErr w:type="gramEnd"/>
-      <w:r>
-        <w:t xml:space="preserve"> support</w:t>
-      </w:r>
-    </w:p>
-    <w:p>
-      <w:pPr>
-        <w:ind w:left="0" w:firstLine="0"/>
-      </w:pPr>
-      <w:r>
+        <w:t>, below are the constraints many database support</w:t>
+      </w:r>
+    </w:p>
+    <w:p>
+      <w:pPr>
+        <w:ind w:left="0" w:firstLine="0"/>
+      </w:pPr>
+      <w:r>
+        <w:rPr>
+          <w:noProof/>
+        </w:rPr>
         <w:lastRenderedPageBreak/>
         <w:drawing>
           <wp:inline distT="0" distB="0" distL="0" distR="0" wp14:anchorId="0F6E1ED0" wp14:editId="04A07EA5">
@@ -4280,15 +4147,7 @@
         <w:t>:</w:t>
       </w:r>
       <w:r>
-        <w:t xml:space="preserve"> it can’t be </w:t>
-      </w:r>
-      <w:proofErr w:type="gramStart"/>
-      <w:r>
-        <w:t>duplicate,</w:t>
-      </w:r>
-      <w:proofErr w:type="gramEnd"/>
-      <w:r>
-        <w:t xml:space="preserve"> it is used to uniquely identify the records &amp; it doesn’t support null</w:t>
+        <w:t xml:space="preserve"> it can’t be duplicate, it is used to uniquely identify the records &amp; it doesn’t support null</w:t>
       </w:r>
     </w:p>
     <w:p>
@@ -4312,15 +4171,7 @@
         <w:t>:</w:t>
       </w:r>
       <w:r>
-        <w:t xml:space="preserve"> it can’t be </w:t>
-      </w:r>
-      <w:proofErr w:type="gramStart"/>
-      <w:r>
-        <w:t>duplicate,</w:t>
-      </w:r>
-      <w:proofErr w:type="gramEnd"/>
-      <w:r>
-        <w:t xml:space="preserve"> however it supports null</w:t>
+        <w:t xml:space="preserve"> it can’t be duplicate, however it supports null</w:t>
       </w:r>
     </w:p>
     <w:p>
@@ -4448,15 +4299,7 @@
         </w:numPr>
       </w:pPr>
       <w:r>
-        <w:t xml:space="preserve">CREATE TABLE table_name (column_name type PRIMARY KEY AUTO_INCREMENT, column_name type NOT NULL, column_name type </w:t>
-      </w:r>
-      <w:proofErr w:type="gramStart"/>
-      <w:r>
-        <w:t>CHECK( condition</w:t>
-      </w:r>
-      <w:proofErr w:type="gramEnd"/>
-      <w:r>
-        <w:t xml:space="preserve"> ), column_name type UNIQUE)</w:t>
+        <w:t>CREATE TABLE table_name (column_name type PRIMARY KEY AUTO_INCREMENT, column_name type NOT NULL, column_name type CHECK( condition ), column_name type UNIQUE)</w:t>
       </w:r>
     </w:p>
     <w:p>
@@ -4477,18 +4320,7 @@
         </w:numPr>
       </w:pPr>
       <w:r>
-        <w:t xml:space="preserve">CREATE TABLE table_name (column_name type PRIMARY KEY AUTO_INCREMENT, column_name type NOT NULL, column_name type </w:t>
-      </w:r>
-      <w:proofErr w:type="gramStart"/>
-      <w:r>
-        <w:t>CHECK( condition</w:t>
-      </w:r>
-      <w:proofErr w:type="gramEnd"/>
-      <w:r>
-        <w:t xml:space="preserve"> ), column_name type UNIQUE)</w:t>
-      </w:r>
-      <w:r>
-        <w:t xml:space="preserve"> AUTO_INCREMENT=500</w:t>
+        <w:t>CREATE TABLE table_name (column_name type PRIMARY KEY AUTO_INCREMENT, column_name type NOT NULL, column_name type CHECK( condition ), column_name type UNIQUE) AUTO_INCREMENT=500</w:t>
       </w:r>
     </w:p>
     <w:p>
@@ -4508,39 +4340,7 @@
         <w:ind w:left="0" w:firstLine="0"/>
       </w:pPr>
       <w:r>
-        <w:t xml:space="preserve">CREATE TABLE </w:t>
-      </w:r>
-      <w:proofErr w:type="gramStart"/>
-      <w:r>
-        <w:t>customers(</w:t>
-      </w:r>
-      <w:proofErr w:type="gramEnd"/>
-      <w:r>
-        <w:t xml:space="preserve">customer_id int PRIMARY KEY AUTO_INCREMENT, name </w:t>
-      </w:r>
-      <w:proofErr w:type="gramStart"/>
-      <w:r>
-        <w:t>varchar(</w:t>
-      </w:r>
-      <w:proofErr w:type="gramEnd"/>
-      <w:r>
-        <w:t xml:space="preserve">20) NOT NULL, gender </w:t>
-      </w:r>
-      <w:proofErr w:type="gramStart"/>
-      <w:r>
-        <w:t>varchar(</w:t>
-      </w:r>
-      <w:proofErr w:type="gramEnd"/>
-      <w:r>
-        <w:t xml:space="preserve">6) CHECK (gender IN (‘MALE’,’FEMALE’)), phone_no bigint </w:t>
-      </w:r>
-      <w:proofErr w:type="gramStart"/>
-      <w:r>
-        <w:t>UNIQUE)AUTO</w:t>
-      </w:r>
-      <w:proofErr w:type="gramEnd"/>
-      <w:r>
-        <w:t>_INCREMENT=500;</w:t>
+        <w:t>CREATE TABLE customers(customer_id int PRIMARY KEY AUTO_INCREMENT, name varchar(20) NOT NULL, gender varchar(6) CHECK (gender IN (‘MALE’,’FEMALE’)), phone_no bigint UNIQUE)AUTO_INCREMENT=500;</w:t>
       </w:r>
     </w:p>
     <w:p>
@@ -4567,6 +4367,9 @@
         <w:ind w:left="0" w:firstLine="0"/>
       </w:pPr>
       <w:r>
+        <w:rPr>
+          <w:noProof/>
+        </w:rPr>
         <w:drawing>
           <wp:inline distT="0" distB="0" distL="0" distR="0" wp14:anchorId="5545E366" wp14:editId="2958D993">
             <wp:extent cx="5943600" cy="2084070"/>
@@ -4609,6 +4412,9 @@
         <w:ind w:left="0" w:firstLine="0"/>
       </w:pPr>
       <w:r>
+        <w:rPr>
+          <w:noProof/>
+        </w:rPr>
         <w:drawing>
           <wp:inline distT="0" distB="0" distL="0" distR="0" wp14:anchorId="5CC2BAA6" wp14:editId="4AAA4F72">
             <wp:extent cx="5943600" cy="2106295"/>
@@ -4656,6 +4462,9 @@
         <w:ind w:left="0" w:firstLine="0"/>
       </w:pPr>
       <w:r>
+        <w:rPr>
+          <w:noProof/>
+        </w:rPr>
         <w:drawing>
           <wp:inline distT="0" distB="0" distL="0" distR="0" wp14:anchorId="56B4D35D" wp14:editId="09BB0800">
             <wp:extent cx="5943600" cy="516255"/>
@@ -4697,6 +4506,352 @@
       <w:pPr>
         <w:ind w:left="0" w:firstLine="0"/>
       </w:pPr>
+    </w:p>
+    <w:p>
+      <w:pPr>
+        <w:ind w:left="0" w:firstLine="0"/>
+      </w:pPr>
+      <w:r>
+        <w:rPr>
+          <w:highlight w:val="yellow"/>
+        </w:rPr>
+        <w:lastRenderedPageBreak/>
+        <w:t>Foreign key constraints</w:t>
+      </w:r>
+    </w:p>
+    <w:p>
+      <w:pPr>
+        <w:ind w:left="0" w:firstLine="0"/>
+      </w:pPr>
+      <w:r>
+        <w:t>It is used to link a child table from the parent table using the primary key of the parent table.</w:t>
+      </w:r>
+    </w:p>
+    <w:p>
+      <w:pPr>
+        <w:ind w:left="0" w:firstLine="0"/>
+      </w:pPr>
+      <w:r>
+        <w:rPr>
+          <w:highlight w:val="yellow"/>
+        </w:rPr>
+        <w:t>Syntax:</w:t>
+      </w:r>
+    </w:p>
+    <w:p>
+      <w:pPr>
+        <w:ind w:left="0" w:firstLine="0"/>
+      </w:pPr>
+      <w:r>
+        <w:t>CREATE TABLE table_name(column type, … column type, foreign key references parent_table(primary_key_column));</w:t>
+      </w:r>
+    </w:p>
+    <w:p>
+      <w:pPr>
+        <w:ind w:left="0" w:firstLine="0"/>
+      </w:pPr>
+      <w:r>
+        <w:rPr>
+          <w:highlight w:val="yellow"/>
+        </w:rPr>
+        <w:t>Example</w:t>
+      </w:r>
+    </w:p>
+    <w:p>
+      <w:pPr>
+        <w:ind w:left="0" w:firstLine="0"/>
+      </w:pPr>
+      <w:r>
+        <w:drawing>
+          <wp:inline distT="0" distB="0" distL="0" distR="0" wp14:anchorId="44EC68A1" wp14:editId="04C3D8F8">
+            <wp:extent cx="5943600" cy="2009140"/>
+            <wp:effectExtent l="0" t="0" r="0" b="0"/>
+            <wp:docPr id="119593024" name="Picture 1"/>
+            <wp:cNvGraphicFramePr>
+              <a:graphicFrameLocks xmlns:a="http://schemas.openxmlformats.org/drawingml/2006/main" noChangeAspect="1"/>
+            </wp:cNvGraphicFramePr>
+            <a:graphic xmlns:a="http://schemas.openxmlformats.org/drawingml/2006/main">
+              <a:graphicData uri="http://schemas.openxmlformats.org/drawingml/2006/picture">
+                <pic:pic xmlns:pic="http://schemas.openxmlformats.org/drawingml/2006/picture">
+                  <pic:nvPicPr>
+                    <pic:cNvPr id="119593024" name=""/>
+                    <pic:cNvPicPr/>
+                  </pic:nvPicPr>
+                  <pic:blipFill>
+                    <a:blip r:embed="rId42"/>
+                    <a:stretch>
+                      <a:fillRect/>
+                    </a:stretch>
+                  </pic:blipFill>
+                  <pic:spPr>
+                    <a:xfrm>
+                      <a:off x="0" y="0"/>
+                      <a:ext cx="5943600" cy="2009140"/>
+                    </a:xfrm>
+                    <a:prstGeom prst="rect">
+                      <a:avLst/>
+                    </a:prstGeom>
+                  </pic:spPr>
+                </pic:pic>
+              </a:graphicData>
+            </a:graphic>
+          </wp:inline>
+        </w:drawing>
+      </w:r>
+    </w:p>
+    <w:p>
+      <w:pPr>
+        <w:ind w:left="0" w:firstLine="0"/>
+      </w:pPr>
+      <w:r>
+        <w:rPr>
+          <w:highlight w:val="yellow"/>
+        </w:rPr>
+        <w:t>Note:</w:t>
+      </w:r>
+      <w:r>
+        <w:t xml:space="preserve"> Foreign key column </w:t>
+      </w:r>
+      <w:r>
+        <w:t>must be the entries present in the parent table, it can be null and you can also have duplicate values to the foreign key</w:t>
+      </w:r>
+    </w:p>
+    <w:p>
+      <w:pPr>
+        <w:ind w:left="0" w:firstLine="0"/>
+      </w:pPr>
+      <w:r>
+        <w:drawing>
+          <wp:inline distT="0" distB="0" distL="0" distR="0" wp14:anchorId="0A87B67A" wp14:editId="672A8E2B">
+            <wp:extent cx="5943600" cy="924560"/>
+            <wp:effectExtent l="0" t="0" r="0" b="8890"/>
+            <wp:docPr id="842026679" name="Picture 1"/>
+            <wp:cNvGraphicFramePr>
+              <a:graphicFrameLocks xmlns:a="http://schemas.openxmlformats.org/drawingml/2006/main" noChangeAspect="1"/>
+            </wp:cNvGraphicFramePr>
+            <a:graphic xmlns:a="http://schemas.openxmlformats.org/drawingml/2006/main">
+              <a:graphicData uri="http://schemas.openxmlformats.org/drawingml/2006/picture">
+                <pic:pic xmlns:pic="http://schemas.openxmlformats.org/drawingml/2006/picture">
+                  <pic:nvPicPr>
+                    <pic:cNvPr id="842026679" name=""/>
+                    <pic:cNvPicPr/>
+                  </pic:nvPicPr>
+                  <pic:blipFill>
+                    <a:blip r:embed="rId43"/>
+                    <a:stretch>
+                      <a:fillRect/>
+                    </a:stretch>
+                  </pic:blipFill>
+                  <pic:spPr>
+                    <a:xfrm>
+                      <a:off x="0" y="0"/>
+                      <a:ext cx="5943600" cy="924560"/>
+                    </a:xfrm>
+                    <a:prstGeom prst="rect">
+                      <a:avLst/>
+                    </a:prstGeom>
+                  </pic:spPr>
+                </pic:pic>
+              </a:graphicData>
+            </a:graphic>
+          </wp:inline>
+        </w:drawing>
+      </w:r>
+    </w:p>
+    <w:p>
+      <w:pPr>
+        <w:ind w:left="0" w:firstLine="0"/>
+      </w:pPr>
+      <w:r>
+        <w:rPr>
+          <w:highlight w:val="yellow"/>
+        </w:rPr>
+        <w:t>Backup and Restore</w:t>
+      </w:r>
+    </w:p>
+    <w:p>
+      <w:pPr>
+        <w:ind w:left="0" w:firstLine="0"/>
+      </w:pPr>
+      <w:r>
+        <w:t>Backup is required to ensure that when anything goes wrong you could able to recover the data</w:t>
+      </w:r>
+    </w:p>
+    <w:p>
+      <w:pPr>
+        <w:ind w:left="0" w:firstLine="0"/>
+      </w:pPr>
+      <w:r>
+        <w:rPr>
+          <w:highlight w:val="yellow"/>
+        </w:rPr>
+        <w:t>The command used to take the backup is</w:t>
+      </w:r>
+    </w:p>
+    <w:p>
+      <w:pPr>
+        <w:ind w:left="0" w:firstLine="0"/>
+      </w:pPr>
+      <w:r>
+        <w:t>mysqldump -u root -p database_name &gt; file_name.sql</w:t>
+      </w:r>
+    </w:p>
+    <w:p>
+      <w:pPr>
+        <w:ind w:left="0" w:firstLine="0"/>
+      </w:pPr>
+      <w:r>
+        <w:rPr>
+          <w:highlight w:val="yellow"/>
+        </w:rPr>
+        <w:t>To restore the command is</w:t>
+      </w:r>
+    </w:p>
+    <w:p>
+      <w:pPr>
+        <w:ind w:left="0" w:firstLine="0"/>
+      </w:pPr>
+      <w:r>
+        <w:lastRenderedPageBreak/>
+        <w:t xml:space="preserve">mysql -u root -p database_name </w:t>
+      </w:r>
+      <w:r>
+        <w:t>&lt;</w:t>
+      </w:r>
+      <w:r>
+        <w:t xml:space="preserve"> file_name.sql</w:t>
+      </w:r>
+    </w:p>
+    <w:p>
+      <w:pPr>
+        <w:ind w:left="0" w:firstLine="0"/>
+      </w:pPr>
+      <w:r>
+        <w:rPr>
+          <w:highlight w:val="yellow"/>
+        </w:rPr>
+        <w:t>Note:</w:t>
+      </w:r>
+      <w:r>
+        <w:t xml:space="preserve"> mysqldump is the command present in the </w:t>
+      </w:r>
+      <w:r>
+        <w:t>C:\Program Files\MySQL\MySQL Server 8.0\bin</w:t>
+      </w:r>
+      <w:r>
+        <w:t xml:space="preserve"> in window</w:t>
+      </w:r>
+      <w:r>
+        <w:t>s, for mac users it will be present in /usr/local/mysql/bin</w:t>
+      </w:r>
+    </w:p>
+    <w:p>
+      <w:pPr>
+        <w:ind w:left="0" w:firstLine="0"/>
+      </w:pPr>
+    </w:p>
+    <w:p>
+      <w:pPr>
+        <w:ind w:left="0" w:firstLine="0"/>
+      </w:pPr>
+      <w:r>
+        <w:rPr>
+          <w:highlight w:val="yellow"/>
+        </w:rPr>
+        <w:t>Open the command prompt in the admin privilege, for mac use sudo</w:t>
+      </w:r>
+    </w:p>
+    <w:p>
+      <w:pPr>
+        <w:ind w:left="0" w:firstLine="0"/>
+      </w:pPr>
+      <w:r>
+        <w:drawing>
+          <wp:inline distT="0" distB="0" distL="0" distR="0" wp14:anchorId="676F87B7" wp14:editId="0AB7D249">
+            <wp:extent cx="5943600" cy="1337945"/>
+            <wp:effectExtent l="0" t="0" r="0" b="0"/>
+            <wp:docPr id="957546828" name="Picture 1"/>
+            <wp:cNvGraphicFramePr>
+              <a:graphicFrameLocks xmlns:a="http://schemas.openxmlformats.org/drawingml/2006/main" noChangeAspect="1"/>
+            </wp:cNvGraphicFramePr>
+            <a:graphic xmlns:a="http://schemas.openxmlformats.org/drawingml/2006/main">
+              <a:graphicData uri="http://schemas.openxmlformats.org/drawingml/2006/picture">
+                <pic:pic xmlns:pic="http://schemas.openxmlformats.org/drawingml/2006/picture">
+                  <pic:nvPicPr>
+                    <pic:cNvPr id="957546828" name=""/>
+                    <pic:cNvPicPr/>
+                  </pic:nvPicPr>
+                  <pic:blipFill>
+                    <a:blip r:embed="rId44"/>
+                    <a:stretch>
+                      <a:fillRect/>
+                    </a:stretch>
+                  </pic:blipFill>
+                  <pic:spPr>
+                    <a:xfrm>
+                      <a:off x="0" y="0"/>
+                      <a:ext cx="5943600" cy="1337945"/>
+                    </a:xfrm>
+                    <a:prstGeom prst="rect">
+                      <a:avLst/>
+                    </a:prstGeom>
+                  </pic:spPr>
+                </pic:pic>
+              </a:graphicData>
+            </a:graphic>
+          </wp:inline>
+        </w:drawing>
+      </w:r>
+    </w:p>
+    <w:p>
+      <w:pPr>
+        <w:ind w:left="0" w:firstLine="0"/>
+      </w:pPr>
+      <w:r>
+        <w:t>Now drop all the tables in mydb and then issue the following command from the command prompt.</w:t>
+      </w:r>
+    </w:p>
+    <w:p>
+      <w:pPr>
+        <w:ind w:left="0" w:firstLine="0"/>
+      </w:pPr>
+      <w:r>
+        <w:drawing>
+          <wp:inline distT="0" distB="0" distL="0" distR="0" wp14:anchorId="593CB23A" wp14:editId="02446E06">
+            <wp:extent cx="5943600" cy="3924300"/>
+            <wp:effectExtent l="0" t="0" r="0" b="0"/>
+            <wp:docPr id="1082109375" name="Picture 1"/>
+            <wp:cNvGraphicFramePr>
+              <a:graphicFrameLocks xmlns:a="http://schemas.openxmlformats.org/drawingml/2006/main" noChangeAspect="1"/>
+            </wp:cNvGraphicFramePr>
+            <a:graphic xmlns:a="http://schemas.openxmlformats.org/drawingml/2006/main">
+              <a:graphicData uri="http://schemas.openxmlformats.org/drawingml/2006/picture">
+                <pic:pic xmlns:pic="http://schemas.openxmlformats.org/drawingml/2006/picture">
+                  <pic:nvPicPr>
+                    <pic:cNvPr id="1082109375" name=""/>
+                    <pic:cNvPicPr/>
+                  </pic:nvPicPr>
+                  <pic:blipFill>
+                    <a:blip r:embed="rId45"/>
+                    <a:stretch>
+                      <a:fillRect/>
+                    </a:stretch>
+                  </pic:blipFill>
+                  <pic:spPr>
+                    <a:xfrm>
+                      <a:off x="0" y="0"/>
+                      <a:ext cx="5943600" cy="3924300"/>
+                    </a:xfrm>
+                    <a:prstGeom prst="rect">
+                      <a:avLst/>
+                    </a:prstGeom>
+                  </pic:spPr>
+                </pic:pic>
+              </a:graphicData>
+            </a:graphic>
+          </wp:inline>
+        </w:drawing>
+      </w:r>
     </w:p>
     <w:p>
       <w:pPr>

</xml_diff>